<commit_message>
[Task 5] Found and added a new design pattern (proxy)
</commit_message>
<xml_diff>
--- a/Project/Phase 1/Sprint 1/team_member_2/patterns_element2.docx
+++ b/Project/Phase 1/Sprint 1/team_member_2/patterns_element2.docx
@@ -5,60 +5,65 @@
     <w:p>
       <w:pPr>
         <w:rPr>
+          <w:b/>
+          <w:bCs/>
+          <w:sz w:val="56"/>
+          <w:szCs w:val="56"/>
+        </w:rPr>
+      </w:pPr>
+      <w:r>
+        <w:rPr>
+          <w:b/>
+          <w:bCs/>
+          <w:sz w:val="56"/>
+          <w:szCs w:val="56"/>
+        </w:rPr>
+        <w:t xml:space="preserve">[Task 1] </w:t>
+      </w:r>
+      <w:r>
+        <w:rPr>
+          <w:b/>
+          <w:bCs/>
+          <w:sz w:val="56"/>
+          <w:szCs w:val="56"/>
+        </w:rPr>
+        <w:t>Facade</w:t>
+      </w:r>
+      <w:r>
+        <w:rPr>
+          <w:b/>
+          <w:bCs/>
+          <w:sz w:val="56"/>
+          <w:szCs w:val="56"/>
+        </w:rPr>
+        <w:t xml:space="preserve"> Design Pattern</w:t>
+      </w:r>
+      <w:r>
+        <w:rPr>
+          <w:noProof/>
           <w:sz w:val="40"/>
           <w:szCs w:val="40"/>
         </w:rPr>
-      </w:pPr>
-      <w:proofErr w:type="spellStart"/>
-      <w:r>
-        <w:rPr>
-          <w:sz w:val="40"/>
-          <w:szCs w:val="40"/>
-        </w:rPr>
-        <w:t>Facade</w:t>
-      </w:r>
-      <w:proofErr w:type="spellEnd"/>
-      <w:r>
-        <w:rPr>
-          <w:sz w:val="40"/>
-          <w:szCs w:val="40"/>
-        </w:rPr>
-        <w:t xml:space="preserve"> Design </w:t>
-      </w:r>
-      <w:proofErr w:type="spellStart"/>
-      <w:r>
-        <w:rPr>
-          <w:sz w:val="40"/>
-          <w:szCs w:val="40"/>
-        </w:rPr>
-        <w:t>Pattern</w:t>
-      </w:r>
-      <w:proofErr w:type="spellEnd"/>
-    </w:p>
-    <w:p>
-      <w:pPr>
-        <w:rPr>
-          <w:sz w:val="40"/>
-          <w:szCs w:val="40"/>
-        </w:rPr>
-      </w:pPr>
-    </w:p>
-    <w:p>
-      <w:pPr>
-        <w:rPr>
-          <w:sz w:val="40"/>
-          <w:szCs w:val="40"/>
-        </w:rPr>
-      </w:pPr>
-      <w:r>
-        <w:rPr>
-          <w:sz w:val="40"/>
-          <w:szCs w:val="40"/>
-        </w:rPr>
         <w:drawing>
-          <wp:inline distT="0" distB="0" distL="0" distR="0" wp14:anchorId="29CDF795" wp14:editId="73DDDD66">
+          <wp:anchor distT="0" distB="0" distL="114300" distR="114300" simplePos="0" relativeHeight="251658240" behindDoc="1" locked="0" layoutInCell="1" allowOverlap="1" wp14:anchorId="29CDF795" wp14:editId="2566394E">
+            <wp:simplePos x="0" y="0"/>
+            <wp:positionH relativeFrom="margin">
+              <wp:posOffset>-60960</wp:posOffset>
+            </wp:positionH>
+            <wp:positionV relativeFrom="paragraph">
+              <wp:posOffset>734695</wp:posOffset>
+            </wp:positionV>
             <wp:extent cx="5400040" cy="5328285"/>
             <wp:effectExtent l="0" t="0" r="0" b="5715"/>
+            <wp:wrapTight wrapText="bothSides">
+              <wp:wrapPolygon edited="0">
+                <wp:start x="0" y="0"/>
+                <wp:lineTo x="0" y="21546"/>
+                <wp:lineTo x="21488" y="21546"/>
+                <wp:lineTo x="21488" y="0"/>
+                <wp:lineTo x="0" y="0"/>
+              </wp:wrapPolygon>
+            </wp:wrapTight>
             <wp:docPr id="1" name="Imagem 1" descr="Uma imagem com texto&#10;&#10;Descrição gerada automaticamente"/>
             <wp:cNvGraphicFramePr>
               <a:graphicFrameLocks xmlns:a="http://schemas.openxmlformats.org/drawingml/2006/main" noChangeAspect="1"/>
@@ -71,7 +76,13 @@
                     <pic:cNvPicPr/>
                   </pic:nvPicPr>
                   <pic:blipFill>
-                    <a:blip r:embed="rId4"/>
+                    <a:blip r:embed="rId4">
+                      <a:extLst>
+                        <a:ext uri="{28A0092B-C50C-407E-A947-70E740481C1C}">
+                          <a14:useLocalDpi xmlns:a14="http://schemas.microsoft.com/office/drawing/2010/main" val="0"/>
+                        </a:ext>
+                      </a:extLst>
+                    </a:blip>
                     <a:stretch>
                       <a:fillRect/>
                     </a:stretch>
@@ -88,34 +99,35 @@
                 </pic:pic>
               </a:graphicData>
             </a:graphic>
-          </wp:inline>
+          </wp:anchor>
         </w:drawing>
       </w:r>
-      <w:r>
+    </w:p>
+    <w:p>
+      <w:pPr>
         <w:rPr>
           <w:sz w:val="40"/>
           <w:szCs w:val="40"/>
         </w:rPr>
+      </w:pPr>
+      <w:r>
+        <w:rPr>
+          <w:sz w:val="40"/>
+          <w:szCs w:val="40"/>
+        </w:rPr>
+        <w:lastRenderedPageBreak/>
         <w:t xml:space="preserve"> </w:t>
       </w:r>
-    </w:p>
-    <w:p>
-      <w:pPr>
-        <w:rPr>
-          <w:sz w:val="28"/>
-          <w:szCs w:val="28"/>
-        </w:rPr>
-      </w:pPr>
-      <w:r>
-        <w:rPr>
-          <w:sz w:val="28"/>
-          <w:szCs w:val="28"/>
-        </w:rPr>
-        <w:lastRenderedPageBreak/>
+      <w:r>
+        <w:rPr>
+          <w:noProof/>
+          <w:sz w:val="28"/>
+          <w:szCs w:val="28"/>
+        </w:rPr>
         <w:drawing>
-          <wp:inline distT="0" distB="0" distL="0" distR="0" wp14:anchorId="1E576B2A" wp14:editId="02D48B0F">
-            <wp:extent cx="5400040" cy="3834765"/>
-            <wp:effectExtent l="0" t="0" r="0" b="0"/>
+          <wp:inline distT="0" distB="0" distL="0" distR="0" wp14:anchorId="7F11250C" wp14:editId="4FC735FE">
+            <wp:extent cx="5227320" cy="3712110"/>
+            <wp:effectExtent l="0" t="0" r="0" b="3175"/>
             <wp:docPr id="2" name="Imagem 2" descr="Uma imagem com texto&#10;&#10;Descrição gerada automaticamente"/>
             <wp:cNvGraphicFramePr>
               <a:graphicFrameLocks xmlns:a="http://schemas.openxmlformats.org/drawingml/2006/main" noChangeAspect="1"/>
@@ -136,7 +148,7 @@
                   <pic:spPr>
                     <a:xfrm>
                       <a:off x="0" y="0"/>
-                      <a:ext cx="5400040" cy="3834765"/>
+                      <a:ext cx="5230359" cy="3714268"/>
                     </a:xfrm>
                     <a:prstGeom prst="rect">
                       <a:avLst/>
@@ -164,80 +176,68 @@
           <w:szCs w:val="28"/>
         </w:rPr>
       </w:pPr>
-      <w:proofErr w:type="spellStart"/>
-      <w:r>
-        <w:rPr>
-          <w:sz w:val="28"/>
-          <w:szCs w:val="28"/>
-        </w:rPr>
-        <w:t>Facade</w:t>
-      </w:r>
-      <w:proofErr w:type="spellEnd"/>
-      <w:r>
-        <w:rPr>
-          <w:sz w:val="28"/>
-          <w:szCs w:val="28"/>
-        </w:rPr>
-        <w:t xml:space="preserve"> </w:t>
-      </w:r>
-      <w:proofErr w:type="spellStart"/>
-      <w:r>
-        <w:rPr>
-          <w:sz w:val="28"/>
-          <w:szCs w:val="28"/>
-        </w:rPr>
-        <w:t>class</w:t>
-      </w:r>
-      <w:proofErr w:type="spellEnd"/>
-      <w:r>
-        <w:rPr>
-          <w:sz w:val="28"/>
-          <w:szCs w:val="28"/>
-        </w:rPr>
-        <w:t xml:space="preserve">: </w:t>
-      </w:r>
-      <w:proofErr w:type="spellStart"/>
-      <w:r>
-        <w:rPr>
-          <w:sz w:val="28"/>
-          <w:szCs w:val="28"/>
-        </w:rPr>
-        <w:t>UIFacadeImpl</w:t>
-      </w:r>
-      <w:proofErr w:type="spellEnd"/>
-    </w:p>
-    <w:p>
-      <w:pPr>
-        <w:rPr>
-          <w:sz w:val="28"/>
-          <w:szCs w:val="28"/>
-        </w:rPr>
-      </w:pPr>
-    </w:p>
-    <w:p>
-      <w:pPr>
-        <w:rPr>
-          <w:sz w:val="28"/>
-          <w:szCs w:val="28"/>
-        </w:rPr>
-      </w:pPr>
-      <w:r>
-        <w:rPr>
-          <w:sz w:val="28"/>
-          <w:szCs w:val="28"/>
-        </w:rPr>
-        <w:t>E é utilizada no GanttProjectBase.java na linha 215.</w:t>
-      </w:r>
-    </w:p>
-    <w:p>
-      <w:pPr>
-        <w:rPr>
-          <w:sz w:val="28"/>
-          <w:szCs w:val="28"/>
-        </w:rPr>
-      </w:pPr>
-      <w:r>
-        <w:rPr>
+      <w:r>
+        <w:rPr>
+          <w:b/>
+          <w:bCs/>
+          <w:sz w:val="28"/>
+          <w:szCs w:val="28"/>
+          <w:u w:val="single"/>
+        </w:rPr>
+        <w:t>Facade class:</w:t>
+      </w:r>
+      <w:r>
+        <w:rPr>
+          <w:sz w:val="28"/>
+          <w:szCs w:val="28"/>
+        </w:rPr>
+        <w:t xml:space="preserve"> UIFacadeImpl</w:t>
+      </w:r>
+    </w:p>
+    <w:p>
+      <w:pPr>
+        <w:rPr>
+          <w:sz w:val="28"/>
+          <w:szCs w:val="28"/>
+        </w:rPr>
+      </w:pPr>
+    </w:p>
+    <w:p>
+      <w:pPr>
+        <w:rPr>
+          <w:b/>
+          <w:bCs/>
+          <w:sz w:val="28"/>
+          <w:szCs w:val="28"/>
+        </w:rPr>
+      </w:pPr>
+      <w:r>
+        <w:rPr>
+          <w:sz w:val="28"/>
+          <w:szCs w:val="28"/>
+        </w:rPr>
+        <w:t xml:space="preserve">E é utilizada no GanttProjectBase.java </w:t>
+      </w:r>
+      <w:r>
+        <w:rPr>
+          <w:b/>
+          <w:bCs/>
+          <w:sz w:val="28"/>
+          <w:szCs w:val="28"/>
+        </w:rPr>
+        <w:t>na linha 215.</w:t>
+      </w:r>
+    </w:p>
+    <w:p>
+      <w:pPr>
+        <w:rPr>
+          <w:sz w:val="28"/>
+          <w:szCs w:val="28"/>
+        </w:rPr>
+      </w:pPr>
+      <w:r>
+        <w:rPr>
+          <w:noProof/>
           <w:sz w:val="28"/>
           <w:szCs w:val="28"/>
         </w:rPr>
@@ -266,6 +266,363 @@
                     <a:xfrm>
                       <a:off x="0" y="0"/>
                       <a:ext cx="5400040" cy="309880"/>
+                    </a:xfrm>
+                    <a:prstGeom prst="rect">
+                      <a:avLst/>
+                    </a:prstGeom>
+                  </pic:spPr>
+                </pic:pic>
+              </a:graphicData>
+            </a:graphic>
+          </wp:inline>
+        </w:drawing>
+      </w:r>
+    </w:p>
+    <w:p>
+      <w:pPr>
+        <w:pBdr>
+          <w:bottom w:val="single" w:sz="4" w:space="1" w:color="auto"/>
+        </w:pBdr>
+        <w:rPr>
+          <w:sz w:val="28"/>
+          <w:szCs w:val="28"/>
+        </w:rPr>
+      </w:pPr>
+    </w:p>
+    <w:p>
+      <w:pPr>
+        <w:rPr>
+          <w:b/>
+          <w:bCs/>
+          <w:sz w:val="56"/>
+          <w:szCs w:val="56"/>
+        </w:rPr>
+      </w:pPr>
+      <w:r>
+        <w:rPr>
+          <w:b/>
+          <w:bCs/>
+          <w:sz w:val="56"/>
+          <w:szCs w:val="56"/>
+        </w:rPr>
+        <w:t>Proxy</w:t>
+      </w:r>
+      <w:r>
+        <w:rPr>
+          <w:b/>
+          <w:bCs/>
+          <w:sz w:val="56"/>
+          <w:szCs w:val="56"/>
+        </w:rPr>
+        <w:t xml:space="preserve"> Design Pattern</w:t>
+      </w:r>
+    </w:p>
+    <w:p>
+      <w:pPr>
+        <w:rPr>
+          <w:sz w:val="28"/>
+          <w:szCs w:val="28"/>
+        </w:rPr>
+      </w:pPr>
+      <w:r>
+        <w:rPr>
+          <w:b/>
+          <w:bCs/>
+          <w:sz w:val="28"/>
+          <w:szCs w:val="28"/>
+        </w:rPr>
+        <w:lastRenderedPageBreak/>
+        <w:t xml:space="preserve">Interface: </w:t>
+      </w:r>
+      <w:r>
+        <w:rPr>
+          <w:sz w:val="28"/>
+          <w:szCs w:val="28"/>
+        </w:rPr>
+        <w:t>Document</w:t>
+      </w:r>
+      <w:r>
+        <w:rPr>
+          <w:sz w:val="28"/>
+          <w:szCs w:val="28"/>
+        </w:rPr>
+        <w:t>.java</w:t>
+      </w:r>
+      <w:r>
+        <w:rPr>
+          <w:noProof/>
+        </w:rPr>
+        <w:t xml:space="preserve"> </w:t>
+      </w:r>
+      <w:r>
+        <w:rPr>
+          <w:sz w:val="28"/>
+          <w:szCs w:val="28"/>
+        </w:rPr>
+        <w:drawing>
+          <wp:inline distT="0" distB="0" distL="0" distR="0" wp14:anchorId="4C6D5DAF" wp14:editId="2C7E68DD">
+            <wp:extent cx="5400040" cy="3615690"/>
+            <wp:effectExtent l="0" t="0" r="0" b="3810"/>
+            <wp:docPr id="4" name="Imagem 4" descr="Uma imagem com texto&#10;&#10;Descrição gerada automaticamente"/>
+            <wp:cNvGraphicFramePr>
+              <a:graphicFrameLocks xmlns:a="http://schemas.openxmlformats.org/drawingml/2006/main" noChangeAspect="1"/>
+            </wp:cNvGraphicFramePr>
+            <a:graphic xmlns:a="http://schemas.openxmlformats.org/drawingml/2006/main">
+              <a:graphicData uri="http://schemas.openxmlformats.org/drawingml/2006/picture">
+                <pic:pic xmlns:pic="http://schemas.openxmlformats.org/drawingml/2006/picture">
+                  <pic:nvPicPr>
+                    <pic:cNvPr id="4" name="Imagem 4" descr="Uma imagem com texto&#10;&#10;Descrição gerada automaticamente"/>
+                    <pic:cNvPicPr/>
+                  </pic:nvPicPr>
+                  <pic:blipFill>
+                    <a:blip r:embed="rId7"/>
+                    <a:stretch>
+                      <a:fillRect/>
+                    </a:stretch>
+                  </pic:blipFill>
+                  <pic:spPr>
+                    <a:xfrm>
+                      <a:off x="0" y="0"/>
+                      <a:ext cx="5400040" cy="3615690"/>
+                    </a:xfrm>
+                    <a:prstGeom prst="rect">
+                      <a:avLst/>
+                    </a:prstGeom>
+                  </pic:spPr>
+                </pic:pic>
+              </a:graphicData>
+            </a:graphic>
+          </wp:inline>
+        </w:drawing>
+      </w:r>
+    </w:p>
+    <w:p>
+      <w:pPr>
+        <w:rPr>
+          <w:rFonts w:cstheme="minorHAnsi"/>
+          <w:b/>
+          <w:bCs/>
+          <w:color w:val="000000"/>
+          <w:sz w:val="28"/>
+          <w:szCs w:val="28"/>
+          <w:shd w:val="clear" w:color="auto" w:fill="FFFFFF"/>
+        </w:rPr>
+      </w:pPr>
+      <w:r>
+        <w:rPr>
+          <w:rFonts w:cstheme="minorHAnsi"/>
+          <w:b/>
+          <w:bCs/>
+          <w:color w:val="000000"/>
+          <w:sz w:val="28"/>
+          <w:szCs w:val="28"/>
+          <w:shd w:val="clear" w:color="auto" w:fill="FFFFFF"/>
+        </w:rPr>
+        <w:br w:type="page"/>
+      </w:r>
+    </w:p>
+    <w:p>
+      <w:pPr>
+        <w:rPr>
+          <w:rFonts w:cstheme="minorHAnsi"/>
+          <w:b/>
+          <w:bCs/>
+          <w:color w:val="000000"/>
+          <w:sz w:val="28"/>
+          <w:szCs w:val="28"/>
+          <w:shd w:val="clear" w:color="auto" w:fill="FFFFFF"/>
+        </w:rPr>
+      </w:pPr>
+      <w:r>
+        <w:rPr>
+          <w:rFonts w:cstheme="minorHAnsi"/>
+          <w:b/>
+          <w:bCs/>
+          <w:color w:val="000000"/>
+          <w:sz w:val="28"/>
+          <w:szCs w:val="28"/>
+          <w:shd w:val="clear" w:color="auto" w:fill="FFFFFF"/>
+        </w:rPr>
+        <w:lastRenderedPageBreak/>
+        <w:t>C</w:t>
+      </w:r>
+      <w:r>
+        <w:rPr>
+          <w:rFonts w:cstheme="minorHAnsi"/>
+          <w:b/>
+          <w:bCs/>
+          <w:color w:val="000000"/>
+          <w:sz w:val="28"/>
+          <w:szCs w:val="28"/>
+          <w:shd w:val="clear" w:color="auto" w:fill="FFFFFF"/>
+        </w:rPr>
+        <w:t>oncrete classes implementing the same interface</w:t>
+      </w:r>
+      <w:r>
+        <w:rPr>
+          <w:rFonts w:cstheme="minorHAnsi"/>
+          <w:b/>
+          <w:bCs/>
+          <w:color w:val="000000"/>
+          <w:sz w:val="28"/>
+          <w:szCs w:val="28"/>
+          <w:shd w:val="clear" w:color="auto" w:fill="FFFFFF"/>
+        </w:rPr>
+        <w:t>:</w:t>
+      </w:r>
+    </w:p>
+    <w:p>
+      <w:pPr>
+        <w:rPr>
+          <w:rFonts w:cstheme="minorHAnsi"/>
+          <w:sz w:val="28"/>
+          <w:szCs w:val="28"/>
+        </w:rPr>
+      </w:pPr>
+      <w:r>
+        <w:rPr>
+          <w:rFonts w:cstheme="minorHAnsi"/>
+          <w:sz w:val="28"/>
+          <w:szCs w:val="28"/>
+        </w:rPr>
+        <w:t>AbstractDocument</w:t>
+      </w:r>
+      <w:r>
+        <w:rPr>
+          <w:rFonts w:cstheme="minorHAnsi"/>
+          <w:sz w:val="28"/>
+          <w:szCs w:val="28"/>
+        </w:rPr>
+        <w:t>.java</w:t>
+      </w:r>
+    </w:p>
+    <w:p>
+      <w:pPr>
+        <w:rPr>
+          <w:rFonts w:cstheme="minorHAnsi"/>
+          <w:sz w:val="28"/>
+          <w:szCs w:val="28"/>
+        </w:rPr>
+      </w:pPr>
+      <w:r>
+        <w:rPr>
+          <w:rFonts w:cstheme="minorHAnsi"/>
+          <w:sz w:val="28"/>
+          <w:szCs w:val="28"/>
+        </w:rPr>
+        <w:drawing>
+          <wp:inline distT="0" distB="0" distL="0" distR="0" wp14:anchorId="4262F4CD" wp14:editId="0A893FD0">
+            <wp:extent cx="5400040" cy="6689725"/>
+            <wp:effectExtent l="0" t="0" r="0" b="0"/>
+            <wp:docPr id="5" name="Imagem 5" descr="Uma imagem com texto&#10;&#10;Descrição gerada automaticamente"/>
+            <wp:cNvGraphicFramePr>
+              <a:graphicFrameLocks xmlns:a="http://schemas.openxmlformats.org/drawingml/2006/main" noChangeAspect="1"/>
+            </wp:cNvGraphicFramePr>
+            <a:graphic xmlns:a="http://schemas.openxmlformats.org/drawingml/2006/main">
+              <a:graphicData uri="http://schemas.openxmlformats.org/drawingml/2006/picture">
+                <pic:pic xmlns:pic="http://schemas.openxmlformats.org/drawingml/2006/picture">
+                  <pic:nvPicPr>
+                    <pic:cNvPr id="5" name="Imagem 5" descr="Uma imagem com texto&#10;&#10;Descrição gerada automaticamente"/>
+                    <pic:cNvPicPr/>
+                  </pic:nvPicPr>
+                  <pic:blipFill>
+                    <a:blip r:embed="rId8"/>
+                    <a:stretch>
+                      <a:fillRect/>
+                    </a:stretch>
+                  </pic:blipFill>
+                  <pic:spPr>
+                    <a:xfrm>
+                      <a:off x="0" y="0"/>
+                      <a:ext cx="5400040" cy="6689725"/>
+                    </a:xfrm>
+                    <a:prstGeom prst="rect">
+                      <a:avLst/>
+                    </a:prstGeom>
+                  </pic:spPr>
+                </pic:pic>
+              </a:graphicData>
+            </a:graphic>
+          </wp:inline>
+        </w:drawing>
+      </w:r>
+    </w:p>
+    <w:p>
+      <w:pPr>
+        <w:rPr>
+          <w:sz w:val="28"/>
+          <w:szCs w:val="28"/>
+        </w:rPr>
+      </w:pPr>
+    </w:p>
+    <w:p>
+      <w:pPr>
+        <w:rPr>
+          <w:sz w:val="28"/>
+          <w:szCs w:val="28"/>
+        </w:rPr>
+      </w:pPr>
+      <w:r>
+        <w:rPr>
+          <w:sz w:val="28"/>
+          <w:szCs w:val="28"/>
+        </w:rPr>
+        <w:br w:type="page"/>
+      </w:r>
+    </w:p>
+    <w:p>
+      <w:pPr>
+        <w:rPr>
+          <w:sz w:val="28"/>
+          <w:szCs w:val="28"/>
+        </w:rPr>
+      </w:pPr>
+      <w:r>
+        <w:rPr>
+          <w:sz w:val="28"/>
+          <w:szCs w:val="28"/>
+        </w:rPr>
+        <w:lastRenderedPageBreak/>
+        <w:t>ProxyDocument.java</w:t>
+      </w:r>
+    </w:p>
+    <w:p>
+      <w:pPr>
+        <w:rPr>
+          <w:sz w:val="28"/>
+          <w:szCs w:val="28"/>
+        </w:rPr>
+      </w:pPr>
+      <w:r>
+        <w:rPr>
+          <w:sz w:val="28"/>
+          <w:szCs w:val="28"/>
+        </w:rPr>
+        <w:drawing>
+          <wp:inline distT="0" distB="0" distL="0" distR="0" wp14:anchorId="2C27CDA4" wp14:editId="63B6D2D2">
+            <wp:extent cx="5400040" cy="4227830"/>
+            <wp:effectExtent l="0" t="0" r="0" b="1270"/>
+            <wp:docPr id="6" name="Imagem 6" descr="Uma imagem com texto&#10;&#10;Descrição gerada automaticamente"/>
+            <wp:cNvGraphicFramePr>
+              <a:graphicFrameLocks xmlns:a="http://schemas.openxmlformats.org/drawingml/2006/main" noChangeAspect="1"/>
+            </wp:cNvGraphicFramePr>
+            <a:graphic xmlns:a="http://schemas.openxmlformats.org/drawingml/2006/main">
+              <a:graphicData uri="http://schemas.openxmlformats.org/drawingml/2006/picture">
+                <pic:pic xmlns:pic="http://schemas.openxmlformats.org/drawingml/2006/picture">
+                  <pic:nvPicPr>
+                    <pic:cNvPr id="6" name="Imagem 6" descr="Uma imagem com texto&#10;&#10;Descrição gerada automaticamente"/>
+                    <pic:cNvPicPr/>
+                  </pic:nvPicPr>
+                  <pic:blipFill>
+                    <a:blip r:embed="rId9"/>
+                    <a:stretch>
+                      <a:fillRect/>
+                    </a:stretch>
+                  </pic:blipFill>
+                  <pic:spPr>
+                    <a:xfrm>
+                      <a:off x="0" y="0"/>
+                      <a:ext cx="5400040" cy="4227830"/>
                     </a:xfrm>
                     <a:prstGeom prst="rect">
                       <a:avLst/>

</xml_diff>

<commit_message>
[Task 2] Found and added a new design pattern (Factory)
</commit_message>
<xml_diff>
--- a/Project/Phase 1/Sprint 1/team_member_2/patterns_element2.docx
+++ b/Project/Phase 1/Sprint 1/team_member_2/patterns_element2.docx
@@ -298,15 +298,16 @@
           <w:szCs w:val="56"/>
         </w:rPr>
       </w:pPr>
-      <w:r>
+    </w:p>
+    <w:p>
+      <w:pPr>
         <w:rPr>
           <w:b/>
           <w:bCs/>
           <w:sz w:val="56"/>
           <w:szCs w:val="56"/>
         </w:rPr>
-        <w:t>Proxy</w:t>
-      </w:r>
+      </w:pPr>
       <w:r>
         <w:rPr>
           <w:b/>
@@ -314,6 +315,44 @@
           <w:sz w:val="56"/>
           <w:szCs w:val="56"/>
         </w:rPr>
+        <w:br w:type="page"/>
+      </w:r>
+    </w:p>
+    <w:p>
+      <w:pPr>
+        <w:rPr>
+          <w:b/>
+          <w:bCs/>
+          <w:sz w:val="56"/>
+          <w:szCs w:val="56"/>
+        </w:rPr>
+      </w:pPr>
+      <w:r>
+        <w:rPr>
+          <w:b/>
+          <w:bCs/>
+          <w:sz w:val="56"/>
+          <w:szCs w:val="56"/>
+        </w:rPr>
+        <w:lastRenderedPageBreak/>
+        <w:t>[TASK 5]</w:t>
+      </w:r>
+      <w:r>
+        <w:rPr>
+          <w:b/>
+          <w:bCs/>
+          <w:sz w:val="56"/>
+          <w:szCs w:val="56"/>
+        </w:rPr>
+        <w:t>Proxy</w:t>
+      </w:r>
+      <w:r>
+        <w:rPr>
+          <w:b/>
+          <w:bCs/>
+          <w:sz w:val="56"/>
+          <w:szCs w:val="56"/>
+        </w:rPr>
         <w:t xml:space="preserve"> Design Pattern</w:t>
       </w:r>
     </w:p>
@@ -331,7 +370,6 @@
           <w:sz w:val="28"/>
           <w:szCs w:val="28"/>
         </w:rPr>
-        <w:lastRenderedPageBreak/>
         <w:t xml:space="preserve">Interface: </w:t>
       </w:r>
       <w:r>
@@ -356,6 +394,7 @@
       </w:r>
       <w:r>
         <w:rPr>
+          <w:noProof/>
           <w:sz w:val="28"/>
           <w:szCs w:val="28"/>
         </w:rPr>
@@ -444,31 +483,24 @@
           <w:shd w:val="clear" w:color="auto" w:fill="FFFFFF"/>
         </w:rPr>
         <w:lastRenderedPageBreak/>
-        <w:t>C</w:t>
-      </w:r>
-      <w:r>
+        <w:t>Concrete classes implementing the same interface:</w:t>
+      </w:r>
+    </w:p>
+    <w:p>
+      <w:pPr>
         <w:rPr>
           <w:rFonts w:cstheme="minorHAnsi"/>
-          <w:b/>
-          <w:bCs/>
-          <w:color w:val="000000"/>
-          <w:sz w:val="28"/>
-          <w:szCs w:val="28"/>
-          <w:shd w:val="clear" w:color="auto" w:fill="FFFFFF"/>
-        </w:rPr>
-        <w:t>oncrete classes implementing the same interface</w:t>
-      </w:r>
+          <w:sz w:val="28"/>
+          <w:szCs w:val="28"/>
+        </w:rPr>
+      </w:pPr>
       <w:r>
         <w:rPr>
           <w:rFonts w:cstheme="minorHAnsi"/>
-          <w:b/>
-          <w:bCs/>
-          <w:color w:val="000000"/>
-          <w:sz w:val="28"/>
-          <w:szCs w:val="28"/>
-          <w:shd w:val="clear" w:color="auto" w:fill="FFFFFF"/>
-        </w:rPr>
-        <w:t>:</w:t>
+          <w:sz w:val="28"/>
+          <w:szCs w:val="28"/>
+        </w:rPr>
+        <w:t>AbstractDocument.java</w:t>
       </w:r>
     </w:p>
     <w:p>
@@ -482,31 +514,7 @@
       <w:r>
         <w:rPr>
           <w:rFonts w:cstheme="minorHAnsi"/>
-          <w:sz w:val="28"/>
-          <w:szCs w:val="28"/>
-        </w:rPr>
-        <w:t>AbstractDocument</w:t>
-      </w:r>
-      <w:r>
-        <w:rPr>
-          <w:rFonts w:cstheme="minorHAnsi"/>
-          <w:sz w:val="28"/>
-          <w:szCs w:val="28"/>
-        </w:rPr>
-        <w:t>.java</w:t>
-      </w:r>
-    </w:p>
-    <w:p>
-      <w:pPr>
-        <w:rPr>
-          <w:rFonts w:cstheme="minorHAnsi"/>
-          <w:sz w:val="28"/>
-          <w:szCs w:val="28"/>
-        </w:rPr>
-      </w:pPr>
-      <w:r>
-        <w:rPr>
-          <w:rFonts w:cstheme="minorHAnsi"/>
+          <w:noProof/>
           <w:sz w:val="28"/>
           <w:szCs w:val="28"/>
         </w:rPr>
@@ -595,6 +603,7 @@
       </w:pPr>
       <w:r>
         <w:rPr>
+          <w:noProof/>
           <w:sz w:val="28"/>
           <w:szCs w:val="28"/>
         </w:rPr>
@@ -623,6 +632,265 @@
                     <a:xfrm>
                       <a:off x="0" y="0"/>
                       <a:ext cx="5400040" cy="4227830"/>
+                    </a:xfrm>
+                    <a:prstGeom prst="rect">
+                      <a:avLst/>
+                    </a:prstGeom>
+                  </pic:spPr>
+                </pic:pic>
+              </a:graphicData>
+            </a:graphic>
+          </wp:inline>
+        </w:drawing>
+      </w:r>
+    </w:p>
+    <w:p>
+      <w:pPr>
+        <w:rPr>
+          <w:sz w:val="28"/>
+          <w:szCs w:val="28"/>
+        </w:rPr>
+      </w:pPr>
+    </w:p>
+    <w:p>
+      <w:pPr>
+        <w:rPr>
+          <w:sz w:val="28"/>
+          <w:szCs w:val="28"/>
+        </w:rPr>
+      </w:pPr>
+      <w:r>
+        <w:rPr>
+          <w:sz w:val="28"/>
+          <w:szCs w:val="28"/>
+        </w:rPr>
+        <w:br w:type="page"/>
+      </w:r>
+    </w:p>
+    <w:p>
+      <w:pPr>
+        <w:rPr>
+          <w:b/>
+          <w:bCs/>
+          <w:sz w:val="56"/>
+          <w:szCs w:val="56"/>
+        </w:rPr>
+      </w:pPr>
+      <w:r>
+        <w:rPr>
+          <w:b/>
+          <w:bCs/>
+          <w:sz w:val="56"/>
+          <w:szCs w:val="56"/>
+        </w:rPr>
+        <w:lastRenderedPageBreak/>
+        <w:t xml:space="preserve">[TASK </w:t>
+      </w:r>
+      <w:r>
+        <w:rPr>
+          <w:b/>
+          <w:bCs/>
+          <w:sz w:val="56"/>
+          <w:szCs w:val="56"/>
+        </w:rPr>
+        <w:t>2</w:t>
+      </w:r>
+      <w:r>
+        <w:rPr>
+          <w:b/>
+          <w:bCs/>
+          <w:sz w:val="56"/>
+          <w:szCs w:val="56"/>
+        </w:rPr>
+        <w:t>]</w:t>
+      </w:r>
+      <w:r>
+        <w:rPr>
+          <w:b/>
+          <w:bCs/>
+          <w:sz w:val="56"/>
+          <w:szCs w:val="56"/>
+        </w:rPr>
+        <w:t xml:space="preserve"> Factory</w:t>
+      </w:r>
+      <w:r>
+        <w:rPr>
+          <w:b/>
+          <w:bCs/>
+          <w:sz w:val="56"/>
+          <w:szCs w:val="56"/>
+        </w:rPr>
+        <w:t xml:space="preserve"> Design Pattern</w:t>
+      </w:r>
+    </w:p>
+    <w:p>
+      <w:pPr>
+        <w:rPr>
+          <w:sz w:val="28"/>
+          <w:szCs w:val="28"/>
+        </w:rPr>
+      </w:pPr>
+      <w:r>
+        <w:rPr>
+          <w:sz w:val="28"/>
+          <w:szCs w:val="28"/>
+        </w:rPr>
+        <w:t>Existe a class Factory (</w:t>
+      </w:r>
+      <w:r>
+        <w:rPr>
+          <w:sz w:val="28"/>
+          <w:szCs w:val="28"/>
+        </w:rPr>
+        <w:t>FontAwesomeIconFactory</w:t>
+      </w:r>
+      <w:r>
+        <w:rPr>
+          <w:sz w:val="28"/>
+          <w:szCs w:val="28"/>
+        </w:rPr>
+        <w:t>), que dá extends à GlyphsFactory.</w:t>
+      </w:r>
+    </w:p>
+    <w:p>
+      <w:pPr>
+        <w:rPr>
+          <w:sz w:val="28"/>
+          <w:szCs w:val="28"/>
+        </w:rPr>
+      </w:pPr>
+    </w:p>
+    <w:p>
+      <w:pPr>
+        <w:rPr>
+          <w:sz w:val="28"/>
+          <w:szCs w:val="28"/>
+        </w:rPr>
+      </w:pPr>
+      <w:r>
+        <w:rPr>
+          <w:sz w:val="28"/>
+          <w:szCs w:val="28"/>
+        </w:rPr>
+        <w:drawing>
+          <wp:inline distT="0" distB="0" distL="0" distR="0" wp14:anchorId="41C64CCC" wp14:editId="688DE823">
+            <wp:extent cx="5400040" cy="3041015"/>
+            <wp:effectExtent l="0" t="0" r="0" b="6985"/>
+            <wp:docPr id="7" name="Imagem 7" descr="Uma imagem com texto&#10;&#10;Descrição gerada automaticamente"/>
+            <wp:cNvGraphicFramePr>
+              <a:graphicFrameLocks xmlns:a="http://schemas.openxmlformats.org/drawingml/2006/main" noChangeAspect="1"/>
+            </wp:cNvGraphicFramePr>
+            <a:graphic xmlns:a="http://schemas.openxmlformats.org/drawingml/2006/main">
+              <a:graphicData uri="http://schemas.openxmlformats.org/drawingml/2006/picture">
+                <pic:pic xmlns:pic="http://schemas.openxmlformats.org/drawingml/2006/picture">
+                  <pic:nvPicPr>
+                    <pic:cNvPr id="7" name="Imagem 7" descr="Uma imagem com texto&#10;&#10;Descrição gerada automaticamente"/>
+                    <pic:cNvPicPr/>
+                  </pic:nvPicPr>
+                  <pic:blipFill>
+                    <a:blip r:embed="rId10"/>
+                    <a:stretch>
+                      <a:fillRect/>
+                    </a:stretch>
+                  </pic:blipFill>
+                  <pic:spPr>
+                    <a:xfrm>
+                      <a:off x="0" y="0"/>
+                      <a:ext cx="5400040" cy="3041015"/>
+                    </a:xfrm>
+                    <a:prstGeom prst="rect">
+                      <a:avLst/>
+                    </a:prstGeom>
+                  </pic:spPr>
+                </pic:pic>
+              </a:graphicData>
+            </a:graphic>
+          </wp:inline>
+        </w:drawing>
+      </w:r>
+    </w:p>
+    <w:p>
+      <w:pPr>
+        <w:rPr>
+          <w:sz w:val="28"/>
+          <w:szCs w:val="28"/>
+        </w:rPr>
+      </w:pPr>
+    </w:p>
+    <w:p>
+      <w:pPr>
+        <w:rPr>
+          <w:sz w:val="28"/>
+          <w:szCs w:val="28"/>
+        </w:rPr>
+      </w:pPr>
+      <w:r>
+        <w:rPr>
+          <w:sz w:val="28"/>
+          <w:szCs w:val="28"/>
+        </w:rPr>
+        <w:t xml:space="preserve">Na class Components.kt, no método </w:t>
+      </w:r>
+      <w:r>
+        <w:rPr>
+          <w:sz w:val="28"/>
+          <w:szCs w:val="28"/>
+        </w:rPr>
+        <w:t>buildFontAwesomeButton</w:t>
+      </w:r>
+      <w:r>
+        <w:rPr>
+          <w:sz w:val="28"/>
+          <w:szCs w:val="28"/>
+        </w:rPr>
+        <w:t>, usa se para criar um botão do tipo FontAwesomeIcon.</w:t>
+      </w:r>
+    </w:p>
+    <w:p>
+      <w:pPr>
+        <w:rPr>
+          <w:sz w:val="28"/>
+          <w:szCs w:val="28"/>
+        </w:rPr>
+      </w:pPr>
+    </w:p>
+    <w:p>
+      <w:pPr>
+        <w:rPr>
+          <w:sz w:val="28"/>
+          <w:szCs w:val="28"/>
+        </w:rPr>
+      </w:pPr>
+      <w:r>
+        <w:rPr>
+          <w:sz w:val="28"/>
+          <w:szCs w:val="28"/>
+        </w:rPr>
+        <w:drawing>
+          <wp:inline distT="0" distB="0" distL="0" distR="0" wp14:anchorId="530E6382" wp14:editId="2441CA84">
+            <wp:extent cx="5400040" cy="1586230"/>
+            <wp:effectExtent l="0" t="0" r="0" b="0"/>
+            <wp:docPr id="8" name="Imagem 8" descr="Uma imagem com texto&#10;&#10;Descrição gerada automaticamente"/>
+            <wp:cNvGraphicFramePr>
+              <a:graphicFrameLocks xmlns:a="http://schemas.openxmlformats.org/drawingml/2006/main" noChangeAspect="1"/>
+            </wp:cNvGraphicFramePr>
+            <a:graphic xmlns:a="http://schemas.openxmlformats.org/drawingml/2006/main">
+              <a:graphicData uri="http://schemas.openxmlformats.org/drawingml/2006/picture">
+                <pic:pic xmlns:pic="http://schemas.openxmlformats.org/drawingml/2006/picture">
+                  <pic:nvPicPr>
+                    <pic:cNvPr id="8" name="Imagem 8" descr="Uma imagem com texto&#10;&#10;Descrição gerada automaticamente"/>
+                    <pic:cNvPicPr/>
+                  </pic:nvPicPr>
+                  <pic:blipFill>
+                    <a:blip r:embed="rId11"/>
+                    <a:stretch>
+                      <a:fillRect/>
+                    </a:stretch>
+                  </pic:blipFill>
+                  <pic:spPr>
+                    <a:xfrm>
+                      <a:off x="0" y="0"/>
+                      <a:ext cx="5400040" cy="1586230"/>
                     </a:xfrm>
                     <a:prstGeom prst="rect">
                       <a:avLst/>

</xml_diff>